<commit_message>
2.2 Comparative study completed
</commit_message>
<xml_diff>
--- a/Reports/Literature review.docx
+++ b/Reports/Literature review.docx
@@ -421,15 +421,7 @@
           <w:sz w:val="24"/>
           <w:szCs w:val="24"/>
         </w:rPr>
-        <w:t>The figure 1 depicts a scene from the simulators in various weather.</w:t>
-      </w:r>
-      <w:r>
-        <w:rPr>
-          <w:rFonts w:ascii="Times New Roman" w:hAnsi="Times New Roman" w:cs="Times New Roman"/>
-          <w:sz w:val="24"/>
-          <w:szCs w:val="24"/>
-        </w:rPr>
-        <w:t xml:space="preserve"> </w:t>
+        <w:t xml:space="preserve">The figure 1 depicts a scene from the simulators in various weather. </w:t>
       </w:r>
       <w:r>
         <w:rPr>
@@ -1018,6 +1010,587 @@
         </w:rPr>
         <w:t xml:space="preserve">map and taking advantage of Visual realism from CARLA and simulating chaotic traffic behaviour makes it even powerful. </w:t>
       </w:r>
+    </w:p>
+    <w:p>
+      <w:pPr>
+        <w:jc w:val="both"/>
+        <w:rPr>
+          <w:rFonts w:ascii="Times New Roman" w:hAnsi="Times New Roman" w:cs="Times New Roman"/>
+          <w:sz w:val="24"/>
+          <w:szCs w:val="24"/>
+        </w:rPr>
+      </w:pPr>
+    </w:p>
+    <w:p>
+      <w:pPr>
+        <w:jc w:val="both"/>
+        <w:rPr>
+          <w:rFonts w:ascii="Times New Roman" w:hAnsi="Times New Roman" w:cs="Times New Roman"/>
+          <w:sz w:val="24"/>
+          <w:szCs w:val="24"/>
+        </w:rPr>
+      </w:pPr>
+      <w:r>
+        <w:rPr>
+          <w:rFonts w:ascii="Times New Roman" w:hAnsi="Times New Roman" w:cs="Times New Roman"/>
+          <w:sz w:val="24"/>
+          <w:szCs w:val="24"/>
+        </w:rPr>
+        <w:t>2.2 Comparative study on simulators</w:t>
+      </w:r>
+    </w:p>
+    <w:p>
+      <w:pPr>
+        <w:jc w:val="both"/>
+        <w:rPr>
+          <w:rFonts w:ascii="Times New Roman" w:hAnsi="Times New Roman" w:cs="Times New Roman"/>
+          <w:sz w:val="24"/>
+          <w:szCs w:val="24"/>
+        </w:rPr>
+      </w:pPr>
+      <w:r>
+        <w:rPr>
+          <w:rFonts w:ascii="Times New Roman" w:hAnsi="Times New Roman" w:cs="Times New Roman"/>
+          <w:sz w:val="24"/>
+          <w:szCs w:val="24"/>
+        </w:rPr>
+        <w:t xml:space="preserve">This section will </w:t>
+      </w:r>
+      <w:r>
+        <w:rPr>
+          <w:rFonts w:ascii="Times New Roman" w:hAnsi="Times New Roman" w:cs="Times New Roman"/>
+          <w:sz w:val="24"/>
+          <w:szCs w:val="24"/>
+        </w:rPr>
+        <w:t>analyse</w:t>
+      </w:r>
+      <w:r>
+        <w:rPr>
+          <w:rFonts w:ascii="Times New Roman" w:hAnsi="Times New Roman" w:cs="Times New Roman"/>
+          <w:sz w:val="24"/>
+          <w:szCs w:val="24"/>
+        </w:rPr>
+        <w:t xml:space="preserve"> some other work involving in comparative study of Autonomous vehicle simulators</w:t>
+      </w:r>
+      <w:r>
+        <w:rPr>
+          <w:rFonts w:ascii="Times New Roman" w:hAnsi="Times New Roman" w:cs="Times New Roman"/>
+          <w:sz w:val="24"/>
+          <w:szCs w:val="24"/>
+        </w:rPr>
+        <w:t xml:space="preserve"> and summarizes the analysis </w:t>
+      </w:r>
+    </w:p>
+    <w:p>
+      <w:pPr>
+        <w:jc w:val="both"/>
+        <w:rPr>
+          <w:rFonts w:ascii="Times New Roman" w:hAnsi="Times New Roman" w:cs="Times New Roman"/>
+          <w:sz w:val="24"/>
+          <w:szCs w:val="24"/>
+        </w:rPr>
+      </w:pPr>
+      <w:r>
+        <w:rPr>
+          <w:rFonts w:ascii="Times New Roman" w:hAnsi="Times New Roman" w:cs="Times New Roman"/>
+          <w:sz w:val="24"/>
+          <w:szCs w:val="24"/>
+        </w:rPr>
+        <w:t xml:space="preserve">In the work of Guan Yang, et.al., (2021) in the “Survey on autonomous vehicle simulation platform”, the team had conducted </w:t>
+      </w:r>
+      <w:proofErr w:type="gramStart"/>
+      <w:r>
+        <w:rPr>
+          <w:rFonts w:ascii="Times New Roman" w:hAnsi="Times New Roman" w:cs="Times New Roman"/>
+          <w:sz w:val="24"/>
+          <w:szCs w:val="24"/>
+        </w:rPr>
+        <w:t>an extensive research</w:t>
+      </w:r>
+      <w:proofErr w:type="gramEnd"/>
+      <w:r>
+        <w:rPr>
+          <w:rFonts w:ascii="Times New Roman" w:hAnsi="Times New Roman" w:cs="Times New Roman"/>
+          <w:sz w:val="24"/>
+          <w:szCs w:val="24"/>
+        </w:rPr>
+        <w:t xml:space="preserve"> on various autonomous vehicle simulation platform. They had </w:t>
+      </w:r>
+      <w:proofErr w:type="spellStart"/>
+      <w:proofErr w:type="gramStart"/>
+      <w:r>
+        <w:rPr>
+          <w:rFonts w:ascii="Times New Roman" w:hAnsi="Times New Roman" w:cs="Times New Roman"/>
+          <w:sz w:val="24"/>
+          <w:szCs w:val="24"/>
+        </w:rPr>
+        <w:t>broke</w:t>
+      </w:r>
+      <w:proofErr w:type="spellEnd"/>
+      <w:proofErr w:type="gramEnd"/>
+      <w:r>
+        <w:rPr>
+          <w:rFonts w:ascii="Times New Roman" w:hAnsi="Times New Roman" w:cs="Times New Roman"/>
+          <w:sz w:val="24"/>
+          <w:szCs w:val="24"/>
+        </w:rPr>
+        <w:t xml:space="preserve"> down the objective of the simulator into 5 parts i.e., Static environment simulation, Dynamic environment and behaviour simulation, Traffic flow simulation, Sensor simulation and vehicle dynamics simulation. </w:t>
+      </w:r>
+      <w:r>
+        <w:rPr>
+          <w:rFonts w:ascii="Times New Roman" w:hAnsi="Times New Roman" w:cs="Times New Roman"/>
+          <w:sz w:val="24"/>
+          <w:szCs w:val="24"/>
+        </w:rPr>
+        <w:t xml:space="preserve">Moreover, for they have defined a taxonomy for existing simulator, </w:t>
+      </w:r>
+      <w:proofErr w:type="gramStart"/>
+      <w:r>
+        <w:rPr>
+          <w:rFonts w:ascii="Times New Roman" w:hAnsi="Times New Roman" w:cs="Times New Roman"/>
+          <w:sz w:val="24"/>
+          <w:szCs w:val="24"/>
+        </w:rPr>
+        <w:t>They</w:t>
+      </w:r>
+      <w:proofErr w:type="gramEnd"/>
+      <w:r>
+        <w:rPr>
+          <w:rFonts w:ascii="Times New Roman" w:hAnsi="Times New Roman" w:cs="Times New Roman"/>
+          <w:sz w:val="24"/>
+          <w:szCs w:val="24"/>
+        </w:rPr>
+        <w:t xml:space="preserve"> categorized the simulation platform into Point cloud based and 3D engine</w:t>
+      </w:r>
+      <w:r>
+        <w:rPr>
+          <w:rFonts w:ascii="Times New Roman" w:hAnsi="Times New Roman" w:cs="Times New Roman"/>
+          <w:sz w:val="24"/>
+          <w:szCs w:val="24"/>
+        </w:rPr>
+        <w:t>.</w:t>
+      </w:r>
+      <w:r>
+        <w:rPr>
+          <w:rFonts w:ascii="Times New Roman" w:hAnsi="Times New Roman" w:cs="Times New Roman"/>
+          <w:sz w:val="24"/>
+          <w:szCs w:val="24"/>
+        </w:rPr>
+        <w:t xml:space="preserve"> Point based simulators are the one which simulates the sensory data and reconstructs the environment based on sensor data. Some </w:t>
+      </w:r>
+      <w:proofErr w:type="gramStart"/>
+      <w:r>
+        <w:rPr>
+          <w:rFonts w:ascii="Times New Roman" w:hAnsi="Times New Roman" w:cs="Times New Roman"/>
+          <w:sz w:val="24"/>
+          <w:szCs w:val="24"/>
+        </w:rPr>
+        <w:t>example</w:t>
+      </w:r>
+      <w:proofErr w:type="gramEnd"/>
+      <w:r>
+        <w:rPr>
+          <w:rFonts w:ascii="Times New Roman" w:hAnsi="Times New Roman" w:cs="Times New Roman"/>
+          <w:sz w:val="24"/>
+          <w:szCs w:val="24"/>
+        </w:rPr>
+        <w:t xml:space="preserve"> of this simulators are </w:t>
+      </w:r>
+      <w:proofErr w:type="spellStart"/>
+      <w:r>
+        <w:rPr>
+          <w:rFonts w:ascii="Times New Roman" w:hAnsi="Times New Roman" w:cs="Times New Roman"/>
+          <w:sz w:val="24"/>
+          <w:szCs w:val="24"/>
+        </w:rPr>
+        <w:t>CarCraft</w:t>
+      </w:r>
+      <w:proofErr w:type="spellEnd"/>
+      <w:r>
+        <w:rPr>
+          <w:rFonts w:ascii="Times New Roman" w:hAnsi="Times New Roman" w:cs="Times New Roman"/>
+          <w:sz w:val="24"/>
+          <w:szCs w:val="24"/>
+        </w:rPr>
+        <w:t xml:space="preserve"> from Waymo and Apollo from Baidu. Figure 4 shows the map from Apollo a </w:t>
+      </w:r>
+      <w:proofErr w:type="gramStart"/>
+      <w:r>
+        <w:rPr>
+          <w:rFonts w:ascii="Times New Roman" w:hAnsi="Times New Roman" w:cs="Times New Roman"/>
+          <w:sz w:val="24"/>
+          <w:szCs w:val="24"/>
+        </w:rPr>
+        <w:t>point based</w:t>
+      </w:r>
+      <w:proofErr w:type="gramEnd"/>
+      <w:r>
+        <w:rPr>
+          <w:rFonts w:ascii="Times New Roman" w:hAnsi="Times New Roman" w:cs="Times New Roman"/>
+          <w:sz w:val="24"/>
+          <w:szCs w:val="24"/>
+        </w:rPr>
+        <w:t xml:space="preserve"> simulation platform, whereas 3d engine based platform uses gaming 3 d engines such as Unity, Unreal to render a environments in accordance with laws of real physics. Figure 5 shows a map of </w:t>
+      </w:r>
+      <w:proofErr w:type="spellStart"/>
+      <w:r>
+        <w:rPr>
+          <w:rFonts w:ascii="Times New Roman" w:hAnsi="Times New Roman" w:cs="Times New Roman"/>
+          <w:sz w:val="24"/>
+          <w:szCs w:val="24"/>
+        </w:rPr>
+        <w:t>PanoSim</w:t>
+      </w:r>
+      <w:proofErr w:type="spellEnd"/>
+      <w:r>
+        <w:rPr>
+          <w:rFonts w:ascii="Times New Roman" w:hAnsi="Times New Roman" w:cs="Times New Roman"/>
+          <w:sz w:val="24"/>
+          <w:szCs w:val="24"/>
+        </w:rPr>
+        <w:t xml:space="preserve">, a 3d </w:t>
+      </w:r>
+      <w:proofErr w:type="gramStart"/>
+      <w:r>
+        <w:rPr>
+          <w:rFonts w:ascii="Times New Roman" w:hAnsi="Times New Roman" w:cs="Times New Roman"/>
+          <w:sz w:val="24"/>
+          <w:szCs w:val="24"/>
+        </w:rPr>
+        <w:t>engine based</w:t>
+      </w:r>
+      <w:proofErr w:type="gramEnd"/>
+      <w:r>
+        <w:rPr>
+          <w:rFonts w:ascii="Times New Roman" w:hAnsi="Times New Roman" w:cs="Times New Roman"/>
+          <w:sz w:val="24"/>
+          <w:szCs w:val="24"/>
+        </w:rPr>
+        <w:t xml:space="preserve"> simulator. </w:t>
+      </w:r>
+      <w:r>
+        <w:rPr>
+          <w:rFonts w:ascii="Times New Roman" w:hAnsi="Times New Roman" w:cs="Times New Roman"/>
+          <w:sz w:val="24"/>
+          <w:szCs w:val="24"/>
+        </w:rPr>
+        <w:t xml:space="preserve">A Table with </w:t>
+      </w:r>
+      <w:proofErr w:type="spellStart"/>
+      <w:r>
+        <w:rPr>
+          <w:rFonts w:ascii="Times New Roman" w:hAnsi="Times New Roman" w:cs="Times New Roman"/>
+          <w:sz w:val="24"/>
+          <w:szCs w:val="24"/>
+        </w:rPr>
+        <w:t>comparision</w:t>
+      </w:r>
+      <w:proofErr w:type="spellEnd"/>
+      <w:r>
+        <w:rPr>
+          <w:rFonts w:ascii="Times New Roman" w:hAnsi="Times New Roman" w:cs="Times New Roman"/>
+          <w:sz w:val="24"/>
+          <w:szCs w:val="24"/>
+        </w:rPr>
+        <w:t xml:space="preserve"> simulators and its available feature is framed and the same is shown in figure 6. </w:t>
+      </w:r>
+      <w:proofErr w:type="spellStart"/>
+      <w:r>
+        <w:rPr>
+          <w:rFonts w:ascii="Times New Roman" w:hAnsi="Times New Roman" w:cs="Times New Roman"/>
+          <w:sz w:val="24"/>
+          <w:szCs w:val="24"/>
+        </w:rPr>
+        <w:t>Thoug</w:t>
+      </w:r>
+      <w:proofErr w:type="spellEnd"/>
+      <w:r>
+        <w:rPr>
+          <w:rFonts w:ascii="Times New Roman" w:hAnsi="Times New Roman" w:cs="Times New Roman"/>
+          <w:sz w:val="24"/>
+          <w:szCs w:val="24"/>
+        </w:rPr>
+        <w:t xml:space="preserve"> this table compares helps to compare the simulators the </w:t>
+      </w:r>
+      <w:proofErr w:type="spellStart"/>
+      <w:r>
+        <w:rPr>
+          <w:rFonts w:ascii="Times New Roman" w:hAnsi="Times New Roman" w:cs="Times New Roman"/>
+          <w:sz w:val="24"/>
+          <w:szCs w:val="24"/>
+        </w:rPr>
+        <w:t>no</w:t>
+      </w:r>
+      <w:proofErr w:type="spellEnd"/>
+      <w:r>
+        <w:rPr>
+          <w:rFonts w:ascii="Times New Roman" w:hAnsi="Times New Roman" w:cs="Times New Roman"/>
+          <w:sz w:val="24"/>
+          <w:szCs w:val="24"/>
+        </w:rPr>
+        <w:t xml:space="preserve"> of features is not enough for a concrete decision and there is no single metric which </w:t>
+      </w:r>
+      <w:r>
+        <w:rPr>
+          <w:rFonts w:ascii="Times New Roman" w:hAnsi="Times New Roman" w:cs="Times New Roman"/>
+          <w:sz w:val="24"/>
+          <w:szCs w:val="24"/>
+        </w:rPr>
+        <w:t>define the useability of that simulator to the user. I</w:t>
+      </w:r>
+      <w:r>
+        <w:rPr>
+          <w:rFonts w:ascii="Times New Roman" w:hAnsi="Times New Roman" w:cs="Times New Roman"/>
+          <w:sz w:val="24"/>
+          <w:szCs w:val="24"/>
+        </w:rPr>
+        <w:t xml:space="preserve">t provides a categorization of simulators but a comparative method among simulator is not </w:t>
+      </w:r>
+      <w:r>
+        <w:rPr>
+          <w:rFonts w:ascii="Times New Roman" w:hAnsi="Times New Roman" w:cs="Times New Roman"/>
+          <w:sz w:val="24"/>
+          <w:szCs w:val="24"/>
+        </w:rPr>
+        <w:t xml:space="preserve">clearly </w:t>
+      </w:r>
+      <w:r>
+        <w:rPr>
+          <w:rFonts w:ascii="Times New Roman" w:hAnsi="Times New Roman" w:cs="Times New Roman"/>
+          <w:sz w:val="24"/>
+          <w:szCs w:val="24"/>
+        </w:rPr>
+        <w:t>defined</w:t>
+      </w:r>
+    </w:p>
+    <w:p>
+      <w:pPr>
+        <w:jc w:val="both"/>
+        <w:rPr>
+          <w:rFonts w:ascii="Times New Roman" w:hAnsi="Times New Roman" w:cs="Times New Roman"/>
+          <w:sz w:val="24"/>
+          <w:szCs w:val="24"/>
+        </w:rPr>
+      </w:pPr>
+      <w:r>
+        <w:rPr>
+          <w:rFonts w:ascii="Times New Roman" w:hAnsi="Times New Roman" w:cs="Times New Roman"/>
+          <w:sz w:val="24"/>
+          <w:szCs w:val="24"/>
+        </w:rPr>
+        <w:t xml:space="preserve">In the work of Md Salman Ahmed et.al </w:t>
+      </w:r>
+      <w:r>
+        <w:rPr>
+          <w:rFonts w:ascii="Times New Roman" w:hAnsi="Times New Roman" w:cs="Times New Roman"/>
+          <w:sz w:val="24"/>
+          <w:szCs w:val="24"/>
+        </w:rPr>
+        <w:t xml:space="preserve">(2016), </w:t>
+      </w:r>
+      <w:proofErr w:type="gramStart"/>
+      <w:r>
+        <w:rPr>
+          <w:rFonts w:ascii="Times New Roman" w:hAnsi="Times New Roman" w:cs="Times New Roman"/>
+          <w:sz w:val="24"/>
+          <w:szCs w:val="24"/>
+        </w:rPr>
+        <w:t>an extensive research</w:t>
+      </w:r>
+      <w:proofErr w:type="gramEnd"/>
+      <w:r>
+        <w:rPr>
+          <w:rFonts w:ascii="Times New Roman" w:hAnsi="Times New Roman" w:cs="Times New Roman"/>
+          <w:sz w:val="24"/>
+          <w:szCs w:val="24"/>
+        </w:rPr>
+        <w:t xml:space="preserve"> on connected vehicle simulator was discussed. The domain of connected vehicles includes Vehicle to vehicle communication, vehicle to server communication… and requires a simulator to train as it will be expensive to train in real world. In this paper several simulators which simulates the Vehicle communication system and compared based its memory consumption, computing </w:t>
+      </w:r>
+      <w:proofErr w:type="gramStart"/>
+      <w:r>
+        <w:rPr>
+          <w:rFonts w:ascii="Times New Roman" w:hAnsi="Times New Roman" w:cs="Times New Roman"/>
+          <w:sz w:val="24"/>
+          <w:szCs w:val="24"/>
+        </w:rPr>
+        <w:t xml:space="preserve">environment  </w:t>
+      </w:r>
+      <w:r>
+        <w:rPr>
+          <w:rFonts w:ascii="Times New Roman" w:hAnsi="Times New Roman" w:cs="Times New Roman"/>
+          <w:sz w:val="24"/>
+          <w:szCs w:val="24"/>
+        </w:rPr>
+        <w:lastRenderedPageBreak/>
+        <w:t>(</w:t>
+      </w:r>
+      <w:proofErr w:type="gramEnd"/>
+      <w:r>
+        <w:rPr>
+          <w:rFonts w:ascii="Times New Roman" w:hAnsi="Times New Roman" w:cs="Times New Roman"/>
+          <w:sz w:val="24"/>
+          <w:szCs w:val="24"/>
+        </w:rPr>
+        <w:t xml:space="preserve">Sequential or Parallel) and no. of vehicles it can handle and the results are summarized. </w:t>
+      </w:r>
+      <w:proofErr w:type="gramStart"/>
+      <w:r>
+        <w:rPr>
+          <w:rFonts w:ascii="Times New Roman" w:hAnsi="Times New Roman" w:cs="Times New Roman"/>
+          <w:sz w:val="24"/>
+          <w:szCs w:val="24"/>
+        </w:rPr>
+        <w:t>However</w:t>
+      </w:r>
+      <w:proofErr w:type="gramEnd"/>
+      <w:r>
+        <w:rPr>
+          <w:rFonts w:ascii="Times New Roman" w:hAnsi="Times New Roman" w:cs="Times New Roman"/>
+          <w:sz w:val="24"/>
+          <w:szCs w:val="24"/>
+        </w:rPr>
+        <w:t xml:space="preserve"> these results corresponds to a specific domain of Connected and this method cannot hold for any other type of AV simulators.  </w:t>
+      </w:r>
+    </w:p>
+    <w:p>
+      <w:pPr>
+        <w:jc w:val="both"/>
+        <w:rPr>
+          <w:rFonts w:ascii="Times New Roman" w:hAnsi="Times New Roman" w:cs="Times New Roman"/>
+          <w:sz w:val="24"/>
+          <w:szCs w:val="24"/>
+        </w:rPr>
+      </w:pPr>
+    </w:p>
+    <w:p>
+      <w:pPr>
+        <w:jc w:val="both"/>
+        <w:rPr>
+          <w:rFonts w:ascii="Times New Roman" w:hAnsi="Times New Roman" w:cs="Times New Roman"/>
+          <w:sz w:val="24"/>
+          <w:szCs w:val="24"/>
+        </w:rPr>
+      </w:pPr>
+    </w:p>
+    <w:p>
+      <w:pPr>
+        <w:jc w:val="both"/>
+        <w:rPr>
+          <w:rFonts w:ascii="Times New Roman" w:hAnsi="Times New Roman" w:cs="Times New Roman"/>
+          <w:sz w:val="24"/>
+          <w:szCs w:val="24"/>
+        </w:rPr>
+      </w:pPr>
+    </w:p>
+    <w:p>
+      <w:pPr>
+        <w:jc w:val="both"/>
+        <w:rPr>
+          <w:rFonts w:ascii="Times New Roman" w:hAnsi="Times New Roman" w:cs="Times New Roman"/>
+          <w:sz w:val="24"/>
+          <w:szCs w:val="24"/>
+        </w:rPr>
+      </w:pPr>
+    </w:p>
+    <w:p>
+      <w:pPr>
+        <w:jc w:val="both"/>
+        <w:rPr>
+          <w:rFonts w:ascii="Times New Roman" w:hAnsi="Times New Roman" w:cs="Times New Roman"/>
+          <w:sz w:val="24"/>
+          <w:szCs w:val="24"/>
+        </w:rPr>
+      </w:pPr>
+    </w:p>
+    <w:p>
+      <w:pPr>
+        <w:jc w:val="both"/>
+        <w:rPr>
+          <w:rFonts w:ascii="Times New Roman" w:hAnsi="Times New Roman" w:cs="Times New Roman"/>
+          <w:sz w:val="24"/>
+          <w:szCs w:val="24"/>
+        </w:rPr>
+      </w:pPr>
+    </w:p>
+    <w:p>
+      <w:pPr>
+        <w:jc w:val="both"/>
+        <w:rPr>
+          <w:rFonts w:ascii="Times New Roman" w:hAnsi="Times New Roman" w:cs="Times New Roman"/>
+          <w:sz w:val="24"/>
+          <w:szCs w:val="24"/>
+        </w:rPr>
+      </w:pPr>
+    </w:p>
+    <w:p>
+      <w:pPr>
+        <w:jc w:val="both"/>
+        <w:rPr>
+          <w:rFonts w:ascii="Times New Roman" w:hAnsi="Times New Roman" w:cs="Times New Roman"/>
+          <w:sz w:val="24"/>
+          <w:szCs w:val="24"/>
+        </w:rPr>
+      </w:pPr>
+    </w:p>
+    <w:p>
+      <w:pPr>
+        <w:jc w:val="both"/>
+        <w:rPr>
+          <w:rFonts w:ascii="Times New Roman" w:hAnsi="Times New Roman" w:cs="Times New Roman"/>
+          <w:sz w:val="24"/>
+          <w:szCs w:val="24"/>
+        </w:rPr>
+      </w:pPr>
+    </w:p>
+    <w:p>
+      <w:pPr>
+        <w:jc w:val="both"/>
+        <w:rPr>
+          <w:rFonts w:ascii="Times New Roman" w:hAnsi="Times New Roman" w:cs="Times New Roman"/>
+          <w:sz w:val="24"/>
+          <w:szCs w:val="24"/>
+        </w:rPr>
+      </w:pPr>
+    </w:p>
+    <w:p>
+      <w:pPr>
+        <w:jc w:val="both"/>
+        <w:rPr>
+          <w:rFonts w:ascii="Times New Roman" w:hAnsi="Times New Roman" w:cs="Times New Roman"/>
+          <w:sz w:val="24"/>
+          <w:szCs w:val="24"/>
+        </w:rPr>
+      </w:pPr>
+    </w:p>
+    <w:p>
+      <w:pPr>
+        <w:jc w:val="both"/>
+        <w:rPr>
+          <w:rFonts w:ascii="Times New Roman" w:hAnsi="Times New Roman" w:cs="Times New Roman"/>
+          <w:sz w:val="24"/>
+          <w:szCs w:val="24"/>
+        </w:rPr>
+      </w:pPr>
+    </w:p>
+    <w:p>
+      <w:pPr>
+        <w:jc w:val="both"/>
+        <w:rPr>
+          <w:rFonts w:ascii="Times New Roman" w:hAnsi="Times New Roman" w:cs="Times New Roman"/>
+          <w:sz w:val="24"/>
+          <w:szCs w:val="24"/>
+        </w:rPr>
+      </w:pPr>
+    </w:p>
+    <w:p>
+      <w:pPr>
+        <w:jc w:val="both"/>
+        <w:rPr>
+          <w:rFonts w:ascii="Times New Roman" w:hAnsi="Times New Roman" w:cs="Times New Roman"/>
+          <w:sz w:val="24"/>
+          <w:szCs w:val="24"/>
+        </w:rPr>
+      </w:pPr>
     </w:p>
     <w:p>
       <w:pPr>
@@ -1160,7 +1733,10 @@
           <w:szCs w:val="144"/>
         </w:rPr>
       </w:pPr>
-      <w:r>
+    </w:p>
+    <w:p>
+      <w:pPr>
+        <w:jc w:val="center"/>
         <w:rPr>
           <w:rFonts w:ascii="Times New Roman" w:hAnsi="Times New Roman" w:cs="Times New Roman"/>
           <w:b/>
@@ -1168,9 +1744,7 @@
           <w:sz w:val="144"/>
           <w:szCs w:val="144"/>
         </w:rPr>
-        <w:lastRenderedPageBreak/>
-        <w:t>CLEAN TEXT</w:t>
-      </w:r>
+      </w:pPr>
     </w:p>
     <w:p>
       <w:pPr>
@@ -1183,10 +1757,7 @@
           <w:szCs w:val="144"/>
         </w:rPr>
       </w:pPr>
-    </w:p>
-    <w:p>
-      <w:pPr>
-        <w:jc w:val="center"/>
+      <w:r>
         <w:rPr>
           <w:rFonts w:ascii="Times New Roman" w:hAnsi="Times New Roman" w:cs="Times New Roman"/>
           <w:b/>
@@ -1194,7 +1765,8 @@
           <w:sz w:val="144"/>
           <w:szCs w:val="144"/>
         </w:rPr>
-      </w:pPr>
+        <w:t>CLEAN TEXT</w:t>
+      </w:r>
     </w:p>
     <w:p>
       <w:pPr>
@@ -1210,7 +1782,6 @@
     </w:p>
     <w:p>
       <w:pPr>
-        <w:jc w:val="center"/>
         <w:rPr>
           <w:rFonts w:ascii="Times New Roman" w:hAnsi="Times New Roman" w:cs="Times New Roman"/>
           <w:b/>
@@ -1222,7 +1793,6 @@
     </w:p>
     <w:p>
       <w:pPr>
-        <w:jc w:val="center"/>
         <w:rPr>
           <w:rFonts w:ascii="Times New Roman" w:hAnsi="Times New Roman" w:cs="Times New Roman"/>
           <w:b/>
@@ -3022,17 +3592,7 @@
                                 <w:szCs w:val="24"/>
                                 <w:lang w:bidi="ta-IN"/>
                               </w:rPr>
-                              <w:t>S</w:t>
-                            </w:r>
-                            <w:r>
-                              <w:rPr>
-                                <w:rFonts w:ascii="Times New Roman" w:hAnsi="Times New Roman" w:cs="Times New Roman"/>
-                                <w:kern w:val="0"/>
-                                <w:sz w:val="24"/>
-                                <w:szCs w:val="24"/>
-                                <w:lang w:bidi="ta-IN"/>
-                              </w:rPr>
-                              <w:t>cenes in the real world and corresponding scenes in SUMMIT</w:t>
+                              <w:t>Scenes in the real world and corresponding scenes in SUMMIT</w:t>
                             </w:r>
                           </w:p>
                         </w:txbxContent>
@@ -3079,17 +3639,7 @@
                           <w:szCs w:val="24"/>
                           <w:lang w:bidi="ta-IN"/>
                         </w:rPr>
-                        <w:t>S</w:t>
-                      </w:r>
-                      <w:r>
-                        <w:rPr>
-                          <w:rFonts w:ascii="Times New Roman" w:hAnsi="Times New Roman" w:cs="Times New Roman"/>
-                          <w:kern w:val="0"/>
-                          <w:sz w:val="24"/>
-                          <w:szCs w:val="24"/>
-                          <w:lang w:bidi="ta-IN"/>
-                        </w:rPr>
-                        <w:t>cenes in the real world and corresponding scenes in SUMMIT</w:t>
+                        <w:t>Scenes in the real world and corresponding scenes in SUMMIT</w:t>
                       </w:r>
                     </w:p>
                   </w:txbxContent>
@@ -3281,6 +3831,1037 @@
           <w:szCs w:val="24"/>
         </w:rPr>
       </w:pPr>
+      <w:r>
+        <w:rPr>
+          <w:rFonts w:ascii="Times New Roman" w:hAnsi="Times New Roman" w:cs="Times New Roman"/>
+          <w:sz w:val="24"/>
+          <w:szCs w:val="24"/>
+        </w:rPr>
+        <w:t>2.2 Comparative Study on Simulators</w:t>
+      </w:r>
+    </w:p>
+    <w:p>
+      <w:pPr>
+        <w:jc w:val="both"/>
+        <w:rPr>
+          <w:rFonts w:ascii="Times New Roman" w:hAnsi="Times New Roman" w:cs="Times New Roman"/>
+          <w:sz w:val="24"/>
+          <w:szCs w:val="24"/>
+        </w:rPr>
+      </w:pPr>
+      <w:r>
+        <w:rPr>
+          <w:rFonts w:ascii="Times New Roman" w:hAnsi="Times New Roman" w:cs="Times New Roman"/>
+          <w:sz w:val="24"/>
+          <w:szCs w:val="24"/>
+        </w:rPr>
+        <w:t xml:space="preserve">This section examines </w:t>
+      </w:r>
+      <w:r>
+        <w:rPr>
+          <w:rFonts w:ascii="Times New Roman" w:hAnsi="Times New Roman" w:cs="Times New Roman"/>
+          <w:sz w:val="24"/>
+          <w:szCs w:val="24"/>
+        </w:rPr>
+        <w:t>notable</w:t>
+      </w:r>
+      <w:r>
+        <w:rPr>
+          <w:rFonts w:ascii="Times New Roman" w:hAnsi="Times New Roman" w:cs="Times New Roman"/>
+          <w:sz w:val="24"/>
+          <w:szCs w:val="24"/>
+        </w:rPr>
+        <w:t xml:space="preserve"> studies that compare autonomous vehicle simulators and summarizes their </w:t>
+      </w:r>
+      <w:r>
+        <w:rPr>
+          <w:rFonts w:ascii="Times New Roman" w:hAnsi="Times New Roman" w:cs="Times New Roman"/>
+          <w:sz w:val="24"/>
+          <w:szCs w:val="24"/>
+        </w:rPr>
+        <w:t>results</w:t>
+      </w:r>
+      <w:r>
+        <w:rPr>
+          <w:rFonts w:ascii="Times New Roman" w:hAnsi="Times New Roman" w:cs="Times New Roman"/>
+          <w:sz w:val="24"/>
+          <w:szCs w:val="24"/>
+        </w:rPr>
+        <w:t>.</w:t>
+      </w:r>
+    </w:p>
+    <w:p>
+      <w:pPr>
+        <w:jc w:val="both"/>
+        <w:rPr>
+          <w:rFonts w:ascii="Times New Roman" w:hAnsi="Times New Roman" w:cs="Times New Roman"/>
+          <w:sz w:val="24"/>
+          <w:szCs w:val="24"/>
+        </w:rPr>
+      </w:pPr>
+      <w:r>
+        <w:rPr>
+          <w:rFonts w:ascii="Times New Roman" w:hAnsi="Times New Roman" w:cs="Times New Roman"/>
+          <w:noProof/>
+          <w:sz w:val="24"/>
+          <w:szCs w:val="24"/>
+        </w:rPr>
+        <mc:AlternateContent>
+          <mc:Choice Requires="wps">
+            <w:drawing>
+              <wp:anchor distT="0" distB="0" distL="114300" distR="114300" simplePos="0" relativeHeight="251662336" behindDoc="0" locked="0" layoutInCell="1" allowOverlap="1" wp14:anchorId="499B8690" wp14:editId="21F78154">
+                <wp:simplePos x="0" y="0"/>
+                <wp:positionH relativeFrom="column">
+                  <wp:posOffset>146538</wp:posOffset>
+                </wp:positionH>
+                <wp:positionV relativeFrom="paragraph">
+                  <wp:posOffset>1986280</wp:posOffset>
+                </wp:positionV>
+                <wp:extent cx="5185606" cy="826477"/>
+                <wp:effectExtent l="0" t="0" r="15240" b="12065"/>
+                <wp:wrapNone/>
+                <wp:docPr id="699411539" name="Rectangle 1"/>
+                <wp:cNvGraphicFramePr/>
+                <a:graphic xmlns:a="http://schemas.openxmlformats.org/drawingml/2006/main">
+                  <a:graphicData uri="http://schemas.microsoft.com/office/word/2010/wordprocessingShape">
+                    <wps:wsp>
+                      <wps:cNvSpPr/>
+                      <wps:spPr>
+                        <a:xfrm>
+                          <a:off x="0" y="0"/>
+                          <a:ext cx="5185606" cy="826477"/>
+                        </a:xfrm>
+                        <a:prstGeom prst="rect">
+                          <a:avLst/>
+                        </a:prstGeom>
+                      </wps:spPr>
+                      <wps:style>
+                        <a:lnRef idx="2">
+                          <a:schemeClr val="accent1">
+                            <a:shade val="15000"/>
+                          </a:schemeClr>
+                        </a:lnRef>
+                        <a:fillRef idx="1">
+                          <a:schemeClr val="accent1"/>
+                        </a:fillRef>
+                        <a:effectRef idx="0">
+                          <a:schemeClr val="accent1"/>
+                        </a:effectRef>
+                        <a:fontRef idx="minor">
+                          <a:schemeClr val="lt1"/>
+                        </a:fontRef>
+                      </wps:style>
+                      <wps:txbx>
+                        <w:txbxContent>
+                          <w:p>
+                            <w:pPr>
+                              <w:jc w:val="center"/>
+                            </w:pPr>
+                            <w:r>
+                              <w:t xml:space="preserve">Figure 4: </w:t>
+                            </w:r>
+                            <w:r>
+                              <w:t>Scene from</w:t>
+                            </w:r>
+                            <w:r>
+                              <w:t xml:space="preserve"> Apollo Simulator</w:t>
+                            </w:r>
+                          </w:p>
+                        </w:txbxContent>
+                      </wps:txbx>
+                      <wps:bodyPr rot="0" spcFirstLastPara="0" vertOverflow="overflow" horzOverflow="overflow" vert="horz" wrap="square" lIns="91440" tIns="45720" rIns="91440" bIns="45720" numCol="1" spcCol="0" rtlCol="0" fromWordArt="0" anchor="ctr" anchorCtr="0" forceAA="0" compatLnSpc="1">
+                        <a:prstTxWarp prst="textNoShape">
+                          <a:avLst/>
+                        </a:prstTxWarp>
+                        <a:noAutofit/>
+                      </wps:bodyPr>
+                    </wps:wsp>
+                  </a:graphicData>
+                </a:graphic>
+                <wp14:sizeRelV relativeFrom="margin">
+                  <wp14:pctHeight>0</wp14:pctHeight>
+                </wp14:sizeRelV>
+              </wp:anchor>
+            </w:drawing>
+          </mc:Choice>
+          <mc:Fallback>
+            <w:pict>
+              <v:rect w14:anchorId="499B8690" id="_x0000_s1029" style="position:absolute;left:0;text-align:left;margin-left:11.55pt;margin-top:156.4pt;width:408.3pt;height:65.1pt;z-index:251662336;visibility:visible;mso-wrap-style:square;mso-height-percent:0;mso-wrap-distance-left:9pt;mso-wrap-distance-top:0;mso-wrap-distance-right:9pt;mso-wrap-distance-bottom:0;mso-position-horizontal:absolute;mso-position-horizontal-relative:text;mso-position-vertical:absolute;mso-position-vertical-relative:text;mso-height-percent:0;mso-height-relative:margin;v-text-anchor:middle" o:gfxdata="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" fillcolor="#4472c4 [3204]" strokecolor="#09101d [484]" strokeweight="1pt">
+                <v:textbox>
+                  <w:txbxContent>
+                    <w:p>
+                      <w:pPr>
+                        <w:jc w:val="center"/>
+                      </w:pPr>
+                      <w:r>
+                        <w:t xml:space="preserve">Figure 4: </w:t>
+                      </w:r>
+                      <w:r>
+                        <w:t>Scene from</w:t>
+                      </w:r>
+                      <w:r>
+                        <w:t xml:space="preserve"> Apollo Simulator</w:t>
+                      </w:r>
+                    </w:p>
+                  </w:txbxContent>
+                </v:textbox>
+              </v:rect>
+            </w:pict>
+          </mc:Fallback>
+        </mc:AlternateContent>
+      </w:r>
+      <w:r>
+        <w:rPr>
+          <w:rFonts w:ascii="Times New Roman" w:hAnsi="Times New Roman" w:cs="Times New Roman"/>
+          <w:sz w:val="24"/>
+          <w:szCs w:val="24"/>
+        </w:rPr>
+        <w:t>In Guan Yang et al.'s work (2021), "Survey on Autonomous Vehicle Simulation Platforms,"</w:t>
+      </w:r>
+      <w:r>
+        <w:rPr>
+          <w:rFonts w:ascii="Times New Roman" w:hAnsi="Times New Roman" w:cs="Times New Roman"/>
+          <w:sz w:val="24"/>
+          <w:szCs w:val="24"/>
+        </w:rPr>
+        <w:t xml:space="preserve"> [5]</w:t>
+      </w:r>
+      <w:r>
+        <w:rPr>
+          <w:rFonts w:ascii="Times New Roman" w:hAnsi="Times New Roman" w:cs="Times New Roman"/>
+          <w:sz w:val="24"/>
+          <w:szCs w:val="24"/>
+        </w:rPr>
+        <w:t xml:space="preserve"> the team extensively researched different autonomous vehicle simulation platforms. They </w:t>
+      </w:r>
+      <w:r>
+        <w:rPr>
+          <w:rFonts w:ascii="Times New Roman" w:hAnsi="Times New Roman" w:cs="Times New Roman"/>
+          <w:sz w:val="24"/>
+          <w:szCs w:val="24"/>
+        </w:rPr>
+        <w:lastRenderedPageBreak/>
+        <w:t>broke down</w:t>
+      </w:r>
+      <w:r>
+        <w:rPr>
+          <w:rFonts w:ascii="Times New Roman" w:hAnsi="Times New Roman" w:cs="Times New Roman"/>
+          <w:sz w:val="24"/>
+          <w:szCs w:val="24"/>
+        </w:rPr>
+        <w:t xml:space="preserve"> the simulator's objectives into five parts: Static environment simulation, Dynamic environment and </w:t>
+      </w:r>
+      <w:r>
+        <w:rPr>
+          <w:rFonts w:ascii="Times New Roman" w:hAnsi="Times New Roman" w:cs="Times New Roman"/>
+          <w:sz w:val="24"/>
+          <w:szCs w:val="24"/>
+        </w:rPr>
+        <w:t>behaviour</w:t>
+      </w:r>
+      <w:r>
+        <w:rPr>
+          <w:rFonts w:ascii="Times New Roman" w:hAnsi="Times New Roman" w:cs="Times New Roman"/>
+          <w:sz w:val="24"/>
+          <w:szCs w:val="24"/>
+        </w:rPr>
+        <w:t xml:space="preserve"> simulation, Traffic flow simulation, Sensor simulation, and Vehicle dynamics simulation. They also established a taxonomy for existing simulators, categorizing them into Point Cloud-based and 3D Engine-based platforms. Point-based simulators, such as </w:t>
+      </w:r>
+      <w:proofErr w:type="spellStart"/>
+      <w:r>
+        <w:rPr>
+          <w:rFonts w:ascii="Times New Roman" w:hAnsi="Times New Roman" w:cs="Times New Roman"/>
+          <w:sz w:val="24"/>
+          <w:szCs w:val="24"/>
+        </w:rPr>
+        <w:t>CarCraft</w:t>
+      </w:r>
+      <w:proofErr w:type="spellEnd"/>
+      <w:r>
+        <w:rPr>
+          <w:rFonts w:ascii="Times New Roman" w:hAnsi="Times New Roman" w:cs="Times New Roman"/>
+          <w:sz w:val="24"/>
+          <w:szCs w:val="24"/>
+        </w:rPr>
+        <w:t xml:space="preserve"> from Waymo and Apollo from Baidu, reconstruct the environment based on sensor data. Figure 4 displays the map from Apollo, a point-based simulation platform</w:t>
+      </w:r>
+      <w:r>
+        <w:rPr>
+          <w:rFonts w:ascii="Times New Roman" w:hAnsi="Times New Roman" w:cs="Times New Roman"/>
+          <w:sz w:val="24"/>
+          <w:szCs w:val="24"/>
+        </w:rPr>
+        <w:t>.</w:t>
+      </w:r>
+      <w:r>
+        <w:rPr>
+          <w:rFonts w:ascii="Times New Roman" w:hAnsi="Times New Roman" w:cs="Times New Roman"/>
+          <w:sz w:val="24"/>
+          <w:szCs w:val="24"/>
+        </w:rPr>
+        <w:t xml:space="preserve"> </w:t>
+      </w:r>
+      <w:r>
+        <w:rPr>
+          <w:rFonts w:ascii="Times New Roman" w:hAnsi="Times New Roman" w:cs="Times New Roman"/>
+          <w:sz w:val="24"/>
+          <w:szCs w:val="24"/>
+        </w:rPr>
+        <w:t>On other hand,</w:t>
+      </w:r>
+      <w:r>
+        <w:rPr>
+          <w:rFonts w:ascii="Times New Roman" w:hAnsi="Times New Roman" w:cs="Times New Roman"/>
+          <w:sz w:val="24"/>
+          <w:szCs w:val="24"/>
+        </w:rPr>
+        <w:t xml:space="preserve"> 3D engine-based platforms, like </w:t>
+      </w:r>
+      <w:proofErr w:type="spellStart"/>
+      <w:r>
+        <w:rPr>
+          <w:rFonts w:ascii="Times New Roman" w:hAnsi="Times New Roman" w:cs="Times New Roman"/>
+          <w:sz w:val="24"/>
+          <w:szCs w:val="24"/>
+        </w:rPr>
+        <w:t>PanoSim</w:t>
+      </w:r>
+      <w:proofErr w:type="spellEnd"/>
+      <w:r>
+        <w:rPr>
+          <w:rFonts w:ascii="Times New Roman" w:hAnsi="Times New Roman" w:cs="Times New Roman"/>
+          <w:sz w:val="24"/>
+          <w:szCs w:val="24"/>
+        </w:rPr>
+        <w:t xml:space="preserve">, utilize gaming engines like Unity and Unreal to </w:t>
+      </w:r>
+      <w:r>
+        <w:rPr>
+          <w:rFonts w:ascii="Times New Roman" w:hAnsi="Times New Roman" w:cs="Times New Roman"/>
+          <w:noProof/>
+          <w:sz w:val="24"/>
+          <w:szCs w:val="24"/>
+        </w:rPr>
+        <mc:AlternateContent>
+          <mc:Choice Requires="wps">
+            <w:drawing>
+              <wp:anchor distT="0" distB="0" distL="114300" distR="114300" simplePos="0" relativeHeight="251668480" behindDoc="0" locked="0" layoutInCell="1" allowOverlap="1" wp14:anchorId="1CC3FE99" wp14:editId="656BF494">
+                <wp:simplePos x="0" y="0"/>
+                <wp:positionH relativeFrom="column">
+                  <wp:posOffset>101600</wp:posOffset>
+                </wp:positionH>
+                <wp:positionV relativeFrom="paragraph">
+                  <wp:posOffset>1591310</wp:posOffset>
+                </wp:positionV>
+                <wp:extent cx="5185410" cy="826135"/>
+                <wp:effectExtent l="0" t="0" r="15240" b="12065"/>
+                <wp:wrapNone/>
+                <wp:docPr id="910203658" name="Rectangle 1"/>
+                <wp:cNvGraphicFramePr/>
+                <a:graphic xmlns:a="http://schemas.openxmlformats.org/drawingml/2006/main">
+                  <a:graphicData uri="http://schemas.microsoft.com/office/word/2010/wordprocessingShape">
+                    <wps:wsp>
+                      <wps:cNvSpPr/>
+                      <wps:spPr>
+                        <a:xfrm>
+                          <a:off x="0" y="0"/>
+                          <a:ext cx="5185410" cy="826135"/>
+                        </a:xfrm>
+                        <a:prstGeom prst="rect">
+                          <a:avLst/>
+                        </a:prstGeom>
+                      </wps:spPr>
+                      <wps:style>
+                        <a:lnRef idx="2">
+                          <a:schemeClr val="accent1">
+                            <a:shade val="15000"/>
+                          </a:schemeClr>
+                        </a:lnRef>
+                        <a:fillRef idx="1">
+                          <a:schemeClr val="accent1"/>
+                        </a:fillRef>
+                        <a:effectRef idx="0">
+                          <a:schemeClr val="accent1"/>
+                        </a:effectRef>
+                        <a:fontRef idx="minor">
+                          <a:schemeClr val="lt1"/>
+                        </a:fontRef>
+                      </wps:style>
+                      <wps:txbx>
+                        <w:txbxContent>
+                          <w:p>
+                            <w:pPr>
+                              <w:jc w:val="center"/>
+                            </w:pPr>
+                            <w:r>
+                              <w:t xml:space="preserve">Figure 5: Scene from </w:t>
+                            </w:r>
+                            <w:r>
+                              <w:t>Apollo</w:t>
+                            </w:r>
+                            <w:r>
+                              <w:t xml:space="preserve"> simulator</w:t>
+                            </w:r>
+                          </w:p>
+                        </w:txbxContent>
+                      </wps:txbx>
+                      <wps:bodyPr rot="0" spcFirstLastPara="0" vertOverflow="overflow" horzOverflow="overflow" vert="horz" wrap="square" lIns="91440" tIns="45720" rIns="91440" bIns="45720" numCol="1" spcCol="0" rtlCol="0" fromWordArt="0" anchor="ctr" anchorCtr="0" forceAA="0" compatLnSpc="1">
+                        <a:prstTxWarp prst="textNoShape">
+                          <a:avLst/>
+                        </a:prstTxWarp>
+                        <a:noAutofit/>
+                      </wps:bodyPr>
+                    </wps:wsp>
+                  </a:graphicData>
+                </a:graphic>
+                <wp14:sizeRelV relativeFrom="margin">
+                  <wp14:pctHeight>0</wp14:pctHeight>
+                </wp14:sizeRelV>
+              </wp:anchor>
+            </w:drawing>
+          </mc:Choice>
+          <mc:Fallback>
+            <w:pict>
+              <v:rect w14:anchorId="1CC3FE99" id="_x0000_s1030" style="position:absolute;left:0;text-align:left;margin-left:8pt;margin-top:125.3pt;width:408.3pt;height:65.05pt;z-index:251668480;visibility:visible;mso-wrap-style:square;mso-height-percent:0;mso-wrap-distance-left:9pt;mso-wrap-distance-top:0;mso-wrap-distance-right:9pt;mso-wrap-distance-bottom:0;mso-position-horizontal:absolute;mso-position-horizontal-relative:text;mso-position-vertical:absolute;mso-position-vertical-relative:text;mso-height-percent:0;mso-height-relative:margin;v-text-anchor:middle" o:gfxdata="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" fillcolor="#4472c4 [3204]" strokecolor="#09101d [484]" strokeweight="1pt">
+                <v:textbox>
+                  <w:txbxContent>
+                    <w:p>
+                      <w:pPr>
+                        <w:jc w:val="center"/>
+                      </w:pPr>
+                      <w:r>
+                        <w:t xml:space="preserve">Figure 5: Scene from </w:t>
+                      </w:r>
+                      <w:r>
+                        <w:t>Apollo</w:t>
+                      </w:r>
+                      <w:r>
+                        <w:t xml:space="preserve"> simulator</w:t>
+                      </w:r>
+                    </w:p>
+                  </w:txbxContent>
+                </v:textbox>
+              </v:rect>
+            </w:pict>
+          </mc:Fallback>
+        </mc:AlternateContent>
+      </w:r>
+      <w:r>
+        <w:rPr>
+          <w:rFonts w:ascii="Times New Roman" w:hAnsi="Times New Roman" w:cs="Times New Roman"/>
+          <w:sz w:val="24"/>
+          <w:szCs w:val="24"/>
+        </w:rPr>
+        <w:t xml:space="preserve">render environments following </w:t>
+      </w:r>
+      <w:r>
+        <w:rPr>
+          <w:rFonts w:ascii="Times New Roman" w:hAnsi="Times New Roman" w:cs="Times New Roman"/>
+          <w:sz w:val="24"/>
+          <w:szCs w:val="24"/>
+        </w:rPr>
+        <w:t>laws of</w:t>
+      </w:r>
+      <w:r>
+        <w:rPr>
+          <w:rFonts w:ascii="Times New Roman" w:hAnsi="Times New Roman" w:cs="Times New Roman"/>
+          <w:sz w:val="24"/>
+          <w:szCs w:val="24"/>
+        </w:rPr>
+        <w:t xml:space="preserve"> physics (Figure 5).</w:t>
+      </w:r>
+    </w:p>
+    <w:p>
+      <w:pPr>
+        <w:jc w:val="both"/>
+        <w:rPr>
+          <w:rFonts w:ascii="Times New Roman" w:hAnsi="Times New Roman" w:cs="Times New Roman"/>
+          <w:sz w:val="24"/>
+          <w:szCs w:val="24"/>
+        </w:rPr>
+      </w:pPr>
+    </w:p>
+    <w:p>
+      <w:pPr>
+        <w:jc w:val="both"/>
+        <w:rPr>
+          <w:rFonts w:ascii="Times New Roman" w:hAnsi="Times New Roman" w:cs="Times New Roman"/>
+          <w:sz w:val="24"/>
+          <w:szCs w:val="24"/>
+        </w:rPr>
+      </w:pPr>
+    </w:p>
+    <w:p>
+      <w:pPr>
+        <w:jc w:val="both"/>
+        <w:rPr>
+          <w:rFonts w:ascii="Times New Roman" w:hAnsi="Times New Roman" w:cs="Times New Roman"/>
+          <w:sz w:val="24"/>
+          <w:szCs w:val="24"/>
+        </w:rPr>
+      </w:pPr>
+    </w:p>
+    <w:p>
+      <w:pPr>
+        <w:jc w:val="both"/>
+        <w:rPr>
+          <w:rFonts w:ascii="Times New Roman" w:hAnsi="Times New Roman" w:cs="Times New Roman"/>
+          <w:sz w:val="24"/>
+          <w:szCs w:val="24"/>
+        </w:rPr>
+      </w:pPr>
+      <w:r>
+        <w:rPr>
+          <w:rFonts w:ascii="Times New Roman" w:hAnsi="Times New Roman" w:cs="Times New Roman"/>
+          <w:noProof/>
+          <w:sz w:val="24"/>
+          <w:szCs w:val="24"/>
+        </w:rPr>
+        <mc:AlternateContent>
+          <mc:Choice Requires="wps">
+            <w:drawing>
+              <wp:anchor distT="0" distB="0" distL="114300" distR="114300" simplePos="0" relativeHeight="251664384" behindDoc="0" locked="0" layoutInCell="1" allowOverlap="1" wp14:anchorId="763B9DD5" wp14:editId="1939E248">
+                <wp:simplePos x="0" y="0"/>
+                <wp:positionH relativeFrom="column">
+                  <wp:posOffset>104775</wp:posOffset>
+                </wp:positionH>
+                <wp:positionV relativeFrom="paragraph">
+                  <wp:posOffset>22225</wp:posOffset>
+                </wp:positionV>
+                <wp:extent cx="5185410" cy="826135"/>
+                <wp:effectExtent l="0" t="0" r="15240" b="12065"/>
+                <wp:wrapNone/>
+                <wp:docPr id="524397246" name="Rectangle 1"/>
+                <wp:cNvGraphicFramePr/>
+                <a:graphic xmlns:a="http://schemas.openxmlformats.org/drawingml/2006/main">
+                  <a:graphicData uri="http://schemas.microsoft.com/office/word/2010/wordprocessingShape">
+                    <wps:wsp>
+                      <wps:cNvSpPr/>
+                      <wps:spPr>
+                        <a:xfrm>
+                          <a:off x="0" y="0"/>
+                          <a:ext cx="5185410" cy="826135"/>
+                        </a:xfrm>
+                        <a:prstGeom prst="rect">
+                          <a:avLst/>
+                        </a:prstGeom>
+                      </wps:spPr>
+                      <wps:style>
+                        <a:lnRef idx="2">
+                          <a:schemeClr val="accent1">
+                            <a:shade val="15000"/>
+                          </a:schemeClr>
+                        </a:lnRef>
+                        <a:fillRef idx="1">
+                          <a:schemeClr val="accent1"/>
+                        </a:fillRef>
+                        <a:effectRef idx="0">
+                          <a:schemeClr val="accent1"/>
+                        </a:effectRef>
+                        <a:fontRef idx="minor">
+                          <a:schemeClr val="lt1"/>
+                        </a:fontRef>
+                      </wps:style>
+                      <wps:txbx>
+                        <w:txbxContent>
+                          <w:p>
+                            <w:pPr>
+                              <w:jc w:val="center"/>
+                            </w:pPr>
+                            <w:r>
+                              <w:t xml:space="preserve">Figure 5: </w:t>
+                            </w:r>
+                            <w:r>
+                              <w:t xml:space="preserve">Scene from </w:t>
+                            </w:r>
+                            <w:proofErr w:type="spellStart"/>
+                            <w:r>
+                              <w:t>PanoSIM</w:t>
+                            </w:r>
+                            <w:proofErr w:type="spellEnd"/>
+                            <w:r>
+                              <w:t xml:space="preserve"> simulator</w:t>
+                            </w:r>
+                          </w:p>
+                        </w:txbxContent>
+                      </wps:txbx>
+                      <wps:bodyPr rot="0" spcFirstLastPara="0" vertOverflow="overflow" horzOverflow="overflow" vert="horz" wrap="square" lIns="91440" tIns="45720" rIns="91440" bIns="45720" numCol="1" spcCol="0" rtlCol="0" fromWordArt="0" anchor="ctr" anchorCtr="0" forceAA="0" compatLnSpc="1">
+                        <a:prstTxWarp prst="textNoShape">
+                          <a:avLst/>
+                        </a:prstTxWarp>
+                        <a:noAutofit/>
+                      </wps:bodyPr>
+                    </wps:wsp>
+                  </a:graphicData>
+                </a:graphic>
+                <wp14:sizeRelV relativeFrom="margin">
+                  <wp14:pctHeight>0</wp14:pctHeight>
+                </wp14:sizeRelV>
+              </wp:anchor>
+            </w:drawing>
+          </mc:Choice>
+          <mc:Fallback>
+            <w:pict>
+              <v:rect w14:anchorId="763B9DD5" id="_x0000_s1031" style="position:absolute;left:0;text-align:left;margin-left:8.25pt;margin-top:1.75pt;width:408.3pt;height:65.05pt;z-index:251664384;visibility:visible;mso-wrap-style:square;mso-height-percent:0;mso-wrap-distance-left:9pt;mso-wrap-distance-top:0;mso-wrap-distance-right:9pt;mso-wrap-distance-bottom:0;mso-position-horizontal:absolute;mso-position-horizontal-relative:text;mso-position-vertical:absolute;mso-position-vertical-relative:text;mso-height-percent:0;mso-height-relative:margin;v-text-anchor:middle" o:gfxdata="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" fillcolor="#4472c4 [3204]" strokecolor="#09101d [484]" strokeweight="1pt">
+                <v:textbox>
+                  <w:txbxContent>
+                    <w:p>
+                      <w:pPr>
+                        <w:jc w:val="center"/>
+                      </w:pPr>
+                      <w:r>
+                        <w:t xml:space="preserve">Figure 5: </w:t>
+                      </w:r>
+                      <w:r>
+                        <w:t xml:space="preserve">Scene from </w:t>
+                      </w:r>
+                      <w:proofErr w:type="spellStart"/>
+                      <w:r>
+                        <w:t>PanoSIM</w:t>
+                      </w:r>
+                      <w:proofErr w:type="spellEnd"/>
+                      <w:r>
+                        <w:t xml:space="preserve"> simulator</w:t>
+                      </w:r>
+                    </w:p>
+                  </w:txbxContent>
+                </v:textbox>
+              </v:rect>
+            </w:pict>
+          </mc:Fallback>
+        </mc:AlternateContent>
+      </w:r>
+    </w:p>
+    <w:p>
+      <w:pPr>
+        <w:jc w:val="both"/>
+        <w:rPr>
+          <w:rFonts w:ascii="Times New Roman" w:hAnsi="Times New Roman" w:cs="Times New Roman"/>
+          <w:sz w:val="24"/>
+          <w:szCs w:val="24"/>
+        </w:rPr>
+      </w:pPr>
+    </w:p>
+    <w:p>
+      <w:pPr>
+        <w:jc w:val="both"/>
+        <w:rPr>
+          <w:rFonts w:ascii="Times New Roman" w:hAnsi="Times New Roman" w:cs="Times New Roman"/>
+          <w:sz w:val="24"/>
+          <w:szCs w:val="24"/>
+        </w:rPr>
+      </w:pPr>
+    </w:p>
+    <w:p>
+      <w:pPr>
+        <w:jc w:val="both"/>
+        <w:rPr>
+          <w:rFonts w:ascii="Times New Roman" w:hAnsi="Times New Roman" w:cs="Times New Roman"/>
+          <w:sz w:val="24"/>
+          <w:szCs w:val="24"/>
+        </w:rPr>
+      </w:pPr>
+    </w:p>
+    <w:p>
+      <w:pPr>
+        <w:jc w:val="both"/>
+        <w:rPr>
+          <w:rFonts w:ascii="Times New Roman" w:hAnsi="Times New Roman" w:cs="Times New Roman"/>
+          <w:sz w:val="24"/>
+          <w:szCs w:val="24"/>
+        </w:rPr>
+      </w:pPr>
+      <w:r>
+        <w:rPr>
+          <w:rFonts w:ascii="Times New Roman" w:hAnsi="Times New Roman" w:cs="Times New Roman"/>
+          <w:noProof/>
+          <w:sz w:val="24"/>
+          <w:szCs w:val="24"/>
+        </w:rPr>
+        <mc:AlternateContent>
+          <mc:Choice Requires="wps">
+            <w:drawing>
+              <wp:anchor distT="0" distB="0" distL="114300" distR="114300" simplePos="0" relativeHeight="251666432" behindDoc="0" locked="0" layoutInCell="1" allowOverlap="1" wp14:anchorId="5396E9B5" wp14:editId="02D3D1E3">
+                <wp:simplePos x="0" y="0"/>
+                <wp:positionH relativeFrom="column">
+                  <wp:posOffset>250825</wp:posOffset>
+                </wp:positionH>
+                <wp:positionV relativeFrom="paragraph">
+                  <wp:posOffset>259080</wp:posOffset>
+                </wp:positionV>
+                <wp:extent cx="5185606" cy="826477"/>
+                <wp:effectExtent l="0" t="0" r="15240" b="12065"/>
+                <wp:wrapNone/>
+                <wp:docPr id="555271482" name="Rectangle 1"/>
+                <wp:cNvGraphicFramePr/>
+                <a:graphic xmlns:a="http://schemas.openxmlformats.org/drawingml/2006/main">
+                  <a:graphicData uri="http://schemas.microsoft.com/office/word/2010/wordprocessingShape">
+                    <wps:wsp>
+                      <wps:cNvSpPr/>
+                      <wps:spPr>
+                        <a:xfrm>
+                          <a:off x="0" y="0"/>
+                          <a:ext cx="5185606" cy="826477"/>
+                        </a:xfrm>
+                        <a:prstGeom prst="rect">
+                          <a:avLst/>
+                        </a:prstGeom>
+                      </wps:spPr>
+                      <wps:style>
+                        <a:lnRef idx="2">
+                          <a:schemeClr val="accent1">
+                            <a:shade val="15000"/>
+                          </a:schemeClr>
+                        </a:lnRef>
+                        <a:fillRef idx="1">
+                          <a:schemeClr val="accent1"/>
+                        </a:fillRef>
+                        <a:effectRef idx="0">
+                          <a:schemeClr val="accent1"/>
+                        </a:effectRef>
+                        <a:fontRef idx="minor">
+                          <a:schemeClr val="lt1"/>
+                        </a:fontRef>
+                      </wps:style>
+                      <wps:txbx>
+                        <w:txbxContent>
+                          <w:p>
+                            <w:pPr>
+                              <w:jc w:val="center"/>
+                            </w:pPr>
+                            <w:r>
+                              <w:t>Figure</w:t>
+                            </w:r>
+                            <w:proofErr w:type="gramStart"/>
+                            <w:r>
+                              <w:t>6 :</w:t>
+                            </w:r>
+                            <w:proofErr w:type="gramEnd"/>
+                            <w:r>
+                              <w:t xml:space="preserve"> A Comparison table of various simulator</w:t>
+                            </w:r>
+                          </w:p>
+                        </w:txbxContent>
+                      </wps:txbx>
+                      <wps:bodyPr rot="0" spcFirstLastPara="0" vertOverflow="overflow" horzOverflow="overflow" vert="horz" wrap="square" lIns="91440" tIns="45720" rIns="91440" bIns="45720" numCol="1" spcCol="0" rtlCol="0" fromWordArt="0" anchor="ctr" anchorCtr="0" forceAA="0" compatLnSpc="1">
+                        <a:prstTxWarp prst="textNoShape">
+                          <a:avLst/>
+                        </a:prstTxWarp>
+                        <a:noAutofit/>
+                      </wps:bodyPr>
+                    </wps:wsp>
+                  </a:graphicData>
+                </a:graphic>
+                <wp14:sizeRelV relativeFrom="margin">
+                  <wp14:pctHeight>0</wp14:pctHeight>
+                </wp14:sizeRelV>
+              </wp:anchor>
+            </w:drawing>
+          </mc:Choice>
+          <mc:Fallback>
+            <w:pict>
+              <v:rect w14:anchorId="5396E9B5" id="_x0000_s1032" style="position:absolute;left:0;text-align:left;margin-left:19.75pt;margin-top:20.4pt;width:408.3pt;height:65.1pt;z-index:251666432;visibility:visible;mso-wrap-style:square;mso-height-percent:0;mso-wrap-distance-left:9pt;mso-wrap-distance-top:0;mso-wrap-distance-right:9pt;mso-wrap-distance-bottom:0;mso-position-horizontal:absolute;mso-position-horizontal-relative:text;mso-position-vertical:absolute;mso-position-vertical-relative:text;mso-height-percent:0;mso-height-relative:margin;v-text-anchor:middle" o:gfxdata="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" fillcolor="#4472c4 [3204]" strokecolor="#09101d [484]" strokeweight="1pt">
+                <v:textbox>
+                  <w:txbxContent>
+                    <w:p>
+                      <w:pPr>
+                        <w:jc w:val="center"/>
+                      </w:pPr>
+                      <w:r>
+                        <w:t>Figure</w:t>
+                      </w:r>
+                      <w:proofErr w:type="gramStart"/>
+                      <w:r>
+                        <w:t>6 :</w:t>
+                      </w:r>
+                      <w:proofErr w:type="gramEnd"/>
+                      <w:r>
+                        <w:t xml:space="preserve"> A Comparison table of various simulator</w:t>
+                      </w:r>
+                    </w:p>
+                  </w:txbxContent>
+                </v:textbox>
+              </v:rect>
+            </w:pict>
+          </mc:Fallback>
+        </mc:AlternateContent>
+      </w:r>
+      <w:r>
+        <w:rPr>
+          <w:rFonts w:ascii="Times New Roman" w:hAnsi="Times New Roman" w:cs="Times New Roman"/>
+          <w:sz w:val="24"/>
+          <w:szCs w:val="24"/>
+        </w:rPr>
+        <w:t xml:space="preserve"> They further created a table comparing simulators and their available features</w:t>
+      </w:r>
+      <w:r>
+        <w:rPr>
+          <w:rFonts w:ascii="Times New Roman" w:hAnsi="Times New Roman" w:cs="Times New Roman"/>
+          <w:sz w:val="24"/>
+          <w:szCs w:val="24"/>
+        </w:rPr>
+        <w:t xml:space="preserve"> [5]</w:t>
+      </w:r>
+      <w:r>
+        <w:rPr>
+          <w:rFonts w:ascii="Times New Roman" w:hAnsi="Times New Roman" w:cs="Times New Roman"/>
+          <w:sz w:val="24"/>
+          <w:szCs w:val="24"/>
+        </w:rPr>
+        <w:t xml:space="preserve"> (Figure 6</w:t>
+      </w:r>
+      <w:proofErr w:type="gramStart"/>
+      <w:r>
+        <w:rPr>
+          <w:rFonts w:ascii="Times New Roman" w:hAnsi="Times New Roman" w:cs="Times New Roman"/>
+          <w:sz w:val="24"/>
+          <w:szCs w:val="24"/>
+        </w:rPr>
+        <w:t>)</w:t>
+      </w:r>
+      <w:r>
+        <w:rPr>
+          <w:rFonts w:ascii="Times New Roman" w:hAnsi="Times New Roman" w:cs="Times New Roman"/>
+          <w:sz w:val="24"/>
+          <w:szCs w:val="24"/>
+        </w:rPr>
+        <w:t xml:space="preserve"> </w:t>
+      </w:r>
+      <w:r>
+        <w:rPr>
+          <w:rFonts w:ascii="Times New Roman" w:hAnsi="Times New Roman" w:cs="Times New Roman"/>
+          <w:sz w:val="24"/>
+          <w:szCs w:val="24"/>
+        </w:rPr>
+        <w:t>.</w:t>
+      </w:r>
+      <w:proofErr w:type="gramEnd"/>
+      <w:r>
+        <w:rPr>
+          <w:rFonts w:ascii="Times New Roman" w:hAnsi="Times New Roman" w:cs="Times New Roman"/>
+          <w:sz w:val="24"/>
+          <w:szCs w:val="24"/>
+        </w:rPr>
+        <w:t xml:space="preserve"> </w:t>
+      </w:r>
+    </w:p>
+    <w:p>
+      <w:pPr>
+        <w:jc w:val="both"/>
+        <w:rPr>
+          <w:rFonts w:ascii="Times New Roman" w:hAnsi="Times New Roman" w:cs="Times New Roman"/>
+          <w:sz w:val="24"/>
+          <w:szCs w:val="24"/>
+        </w:rPr>
+      </w:pPr>
+    </w:p>
+    <w:p>
+      <w:pPr>
+        <w:jc w:val="both"/>
+        <w:rPr>
+          <w:rFonts w:ascii="Times New Roman" w:hAnsi="Times New Roman" w:cs="Times New Roman"/>
+          <w:sz w:val="24"/>
+          <w:szCs w:val="24"/>
+        </w:rPr>
+      </w:pPr>
+    </w:p>
+    <w:p>
+      <w:pPr>
+        <w:jc w:val="both"/>
+        <w:rPr>
+          <w:rFonts w:ascii="Times New Roman" w:hAnsi="Times New Roman" w:cs="Times New Roman"/>
+          <w:sz w:val="24"/>
+          <w:szCs w:val="24"/>
+        </w:rPr>
+      </w:pPr>
+    </w:p>
+    <w:p>
+      <w:pPr>
+        <w:jc w:val="both"/>
+        <w:rPr>
+          <w:rFonts w:ascii="Times New Roman" w:hAnsi="Times New Roman" w:cs="Times New Roman"/>
+          <w:sz w:val="24"/>
+          <w:szCs w:val="24"/>
+        </w:rPr>
+      </w:pPr>
+      <w:r>
+        <w:rPr>
+          <w:rFonts w:ascii="Times New Roman" w:hAnsi="Times New Roman" w:cs="Times New Roman"/>
+          <w:sz w:val="24"/>
+          <w:szCs w:val="24"/>
+        </w:rPr>
+        <w:t xml:space="preserve">Although this table aids in comparing simulators, it </w:t>
+      </w:r>
+      <w:r>
+        <w:rPr>
+          <w:rFonts w:ascii="Times New Roman" w:hAnsi="Times New Roman" w:cs="Times New Roman"/>
+          <w:sz w:val="24"/>
+          <w:szCs w:val="24"/>
+        </w:rPr>
+        <w:t>doesn’t compare</w:t>
+      </w:r>
+      <w:r>
+        <w:rPr>
+          <w:rFonts w:ascii="Times New Roman" w:hAnsi="Times New Roman" w:cs="Times New Roman"/>
+          <w:sz w:val="24"/>
+          <w:szCs w:val="24"/>
+        </w:rPr>
+        <w:t xml:space="preserve"> sufficient features for making a concrete decision, and </w:t>
+      </w:r>
+      <w:r>
+        <w:rPr>
+          <w:rFonts w:ascii="Times New Roman" w:hAnsi="Times New Roman" w:cs="Times New Roman"/>
+          <w:sz w:val="24"/>
+          <w:szCs w:val="24"/>
+        </w:rPr>
+        <w:t xml:space="preserve">lacks </w:t>
+      </w:r>
+      <w:r>
+        <w:rPr>
+          <w:rFonts w:ascii="Times New Roman" w:hAnsi="Times New Roman" w:cs="Times New Roman"/>
+          <w:sz w:val="24"/>
+          <w:szCs w:val="24"/>
+        </w:rPr>
+        <w:t xml:space="preserve">a single metric defining the </w:t>
+      </w:r>
+      <w:r>
+        <w:rPr>
+          <w:rFonts w:ascii="Times New Roman" w:hAnsi="Times New Roman" w:cs="Times New Roman"/>
+          <w:sz w:val="24"/>
+          <w:szCs w:val="24"/>
+        </w:rPr>
+        <w:t xml:space="preserve">level of </w:t>
+      </w:r>
+      <w:r>
+        <w:rPr>
+          <w:rFonts w:ascii="Times New Roman" w:hAnsi="Times New Roman" w:cs="Times New Roman"/>
+          <w:sz w:val="24"/>
+          <w:szCs w:val="24"/>
+        </w:rPr>
+        <w:t>usability</w:t>
+      </w:r>
+      <w:r>
+        <w:rPr>
+          <w:rFonts w:ascii="Times New Roman" w:hAnsi="Times New Roman" w:cs="Times New Roman"/>
+          <w:sz w:val="24"/>
+          <w:szCs w:val="24"/>
+        </w:rPr>
+        <w:t xml:space="preserve"> </w:t>
+      </w:r>
+      <w:r>
+        <w:rPr>
+          <w:rFonts w:ascii="Times New Roman" w:hAnsi="Times New Roman" w:cs="Times New Roman"/>
+          <w:sz w:val="24"/>
+          <w:szCs w:val="24"/>
+        </w:rPr>
+        <w:t>of the simulator</w:t>
+      </w:r>
+      <w:r>
+        <w:rPr>
+          <w:rFonts w:ascii="Times New Roman" w:hAnsi="Times New Roman" w:cs="Times New Roman"/>
+          <w:sz w:val="24"/>
+          <w:szCs w:val="24"/>
+        </w:rPr>
+        <w:t xml:space="preserve"> for a user</w:t>
+      </w:r>
+      <w:r>
+        <w:rPr>
+          <w:rFonts w:ascii="Times New Roman" w:hAnsi="Times New Roman" w:cs="Times New Roman"/>
+          <w:sz w:val="24"/>
+          <w:szCs w:val="24"/>
+        </w:rPr>
+        <w:t xml:space="preserve">. While the categorization of simulators is provided, a clear comparative method among simulators is not </w:t>
+      </w:r>
+      <w:r>
+        <w:rPr>
+          <w:rFonts w:ascii="Times New Roman" w:hAnsi="Times New Roman" w:cs="Times New Roman"/>
+          <w:sz w:val="24"/>
+          <w:szCs w:val="24"/>
+        </w:rPr>
+        <w:t xml:space="preserve">clearly </w:t>
+      </w:r>
+      <w:r>
+        <w:rPr>
+          <w:rFonts w:ascii="Times New Roman" w:hAnsi="Times New Roman" w:cs="Times New Roman"/>
+          <w:sz w:val="24"/>
+          <w:szCs w:val="24"/>
+        </w:rPr>
+        <w:t>defined.</w:t>
+      </w:r>
+    </w:p>
+    <w:p>
+      <w:pPr>
+        <w:jc w:val="both"/>
+        <w:rPr>
+          <w:rFonts w:ascii="Times New Roman" w:hAnsi="Times New Roman" w:cs="Times New Roman"/>
+          <w:sz w:val="24"/>
+          <w:szCs w:val="24"/>
+        </w:rPr>
+      </w:pPr>
+      <w:r>
+        <w:rPr>
+          <w:rFonts w:ascii="Times New Roman" w:hAnsi="Times New Roman" w:cs="Times New Roman"/>
+          <w:sz w:val="24"/>
+          <w:szCs w:val="24"/>
+        </w:rPr>
+        <w:t>In Md Salman Ahmed et al.'s work (2016), an extensive study on connected vehicle simulators was presented</w:t>
+      </w:r>
+      <w:r>
+        <w:rPr>
+          <w:rFonts w:ascii="Times New Roman" w:hAnsi="Times New Roman" w:cs="Times New Roman"/>
+          <w:sz w:val="24"/>
+          <w:szCs w:val="24"/>
+        </w:rPr>
+        <w:t xml:space="preserve"> [6]</w:t>
+      </w:r>
+      <w:r>
+        <w:rPr>
+          <w:rFonts w:ascii="Times New Roman" w:hAnsi="Times New Roman" w:cs="Times New Roman"/>
+          <w:sz w:val="24"/>
+          <w:szCs w:val="24"/>
+        </w:rPr>
+        <w:t>. The focus was on the domain of connected vehicles, including vehicle-to-vehicle and vehicle-to-server communication. The paper assessed several simulators based on their memory consumption, computing environment (Sequential or Parallel), and the number of vehicles they could handle. However, these results are specific to the connected vehicle domain and may not be applicable to other types of autonomous vehicle simulators.</w:t>
+      </w:r>
+    </w:p>
+    <w:p>
+      <w:pPr>
+        <w:jc w:val="both"/>
+        <w:rPr>
+          <w:rFonts w:ascii="Times New Roman" w:hAnsi="Times New Roman" w:cs="Times New Roman"/>
+          <w:sz w:val="24"/>
+          <w:szCs w:val="24"/>
+        </w:rPr>
+      </w:pPr>
+    </w:p>
+    <w:p>
+      <w:pPr>
+        <w:jc w:val="both"/>
+        <w:rPr>
+          <w:rFonts w:ascii="Times New Roman" w:hAnsi="Times New Roman" w:cs="Times New Roman"/>
+          <w:sz w:val="24"/>
+          <w:szCs w:val="24"/>
+        </w:rPr>
+      </w:pPr>
+    </w:p>
+    <w:p>
+      <w:pPr>
+        <w:jc w:val="both"/>
+        <w:rPr>
+          <w:rFonts w:ascii="Times New Roman" w:hAnsi="Times New Roman" w:cs="Times New Roman"/>
+          <w:sz w:val="24"/>
+          <w:szCs w:val="24"/>
+        </w:rPr>
+      </w:pPr>
+    </w:p>
+    <w:p>
+      <w:pPr>
+        <w:jc w:val="both"/>
+        <w:rPr>
+          <w:rFonts w:ascii="Times New Roman" w:hAnsi="Times New Roman" w:cs="Times New Roman"/>
+          <w:sz w:val="24"/>
+          <w:szCs w:val="24"/>
+        </w:rPr>
+      </w:pPr>
     </w:p>
     <w:p>
       <w:pPr>
@@ -3425,8 +5006,10 @@
       <w:pPr>
         <w:rPr>
           <w:rFonts w:ascii="Times New Roman" w:hAnsi="Times New Roman" w:cs="Times New Roman"/>
-          <w:sz w:val="24"/>
-          <w:szCs w:val="24"/>
+          <w:kern w:val="0"/>
+          <w:sz w:val="24"/>
+          <w:szCs w:val="24"/>
+          <w:lang w:bidi="ta-IN"/>
         </w:rPr>
       </w:pPr>
       <w:r>
@@ -3450,11 +5033,104 @@
     </w:p>
     <w:p>
       <w:pPr>
-        <w:jc w:val="both"/>
-        <w:rPr>
-          <w:rFonts w:ascii="Times New Roman" w:hAnsi="Times New Roman" w:cs="Times New Roman"/>
-        </w:rPr>
-      </w:pPr>
+        <w:rPr>
+          <w:rFonts w:ascii="Times New Roman" w:hAnsi="Times New Roman" w:cs="Times New Roman"/>
+          <w:kern w:val="0"/>
+          <w:sz w:val="24"/>
+          <w:szCs w:val="24"/>
+          <w:lang w:bidi="ta-IN"/>
+        </w:rPr>
+      </w:pPr>
+      <w:r>
+        <w:rPr>
+          <w:rFonts w:ascii="Times New Roman" w:hAnsi="Times New Roman" w:cs="Times New Roman"/>
+          <w:kern w:val="0"/>
+          <w:sz w:val="24"/>
+          <w:szCs w:val="24"/>
+          <w:lang w:bidi="ta-IN"/>
+        </w:rPr>
+        <w:t>Figure 4: Scene from Apollo Simulator</w:t>
+      </w:r>
+    </w:p>
+    <w:p>
+      <w:pPr>
+        <w:rPr>
+          <w:rFonts w:ascii="Times New Roman" w:hAnsi="Times New Roman" w:cs="Times New Roman"/>
+          <w:kern w:val="0"/>
+          <w:sz w:val="24"/>
+          <w:szCs w:val="24"/>
+          <w:lang w:bidi="ta-IN"/>
+        </w:rPr>
+      </w:pPr>
+      <w:r>
+        <w:rPr>
+          <w:rFonts w:ascii="Times New Roman" w:hAnsi="Times New Roman" w:cs="Times New Roman"/>
+          <w:kern w:val="0"/>
+          <w:sz w:val="24"/>
+          <w:szCs w:val="24"/>
+          <w:lang w:bidi="ta-IN"/>
+        </w:rPr>
+        <w:t xml:space="preserve">Figure 5: Scene from </w:t>
+      </w:r>
+      <w:proofErr w:type="spellStart"/>
+      <w:r>
+        <w:rPr>
+          <w:rFonts w:ascii="Times New Roman" w:hAnsi="Times New Roman" w:cs="Times New Roman"/>
+          <w:kern w:val="0"/>
+          <w:sz w:val="24"/>
+          <w:szCs w:val="24"/>
+          <w:lang w:bidi="ta-IN"/>
+        </w:rPr>
+        <w:t>PanoSIM</w:t>
+      </w:r>
+      <w:proofErr w:type="spellEnd"/>
+      <w:r>
+        <w:rPr>
+          <w:rFonts w:ascii="Times New Roman" w:hAnsi="Times New Roman" w:cs="Times New Roman"/>
+          <w:kern w:val="0"/>
+          <w:sz w:val="24"/>
+          <w:szCs w:val="24"/>
+          <w:lang w:bidi="ta-IN"/>
+        </w:rPr>
+        <w:t xml:space="preserve"> simulator</w:t>
+      </w:r>
+    </w:p>
+    <w:p>
+      <w:pPr>
+        <w:rPr>
+          <w:rFonts w:ascii="Times New Roman" w:hAnsi="Times New Roman" w:cs="Times New Roman"/>
+        </w:rPr>
+      </w:pPr>
+      <w:r>
+        <w:rPr>
+          <w:rFonts w:ascii="Times New Roman" w:hAnsi="Times New Roman" w:cs="Times New Roman"/>
+          <w:kern w:val="0"/>
+          <w:sz w:val="24"/>
+          <w:szCs w:val="24"/>
+          <w:lang w:bidi="ta-IN"/>
+        </w:rPr>
+        <w:t>Figure</w:t>
+      </w:r>
+      <w:r>
+        <w:rPr>
+          <w:rFonts w:ascii="Times New Roman" w:hAnsi="Times New Roman" w:cs="Times New Roman"/>
+          <w:kern w:val="0"/>
+          <w:sz w:val="24"/>
+          <w:szCs w:val="24"/>
+          <w:lang w:bidi="ta-IN"/>
+        </w:rPr>
+        <w:t xml:space="preserve"> </w:t>
+      </w:r>
+      <w:r>
+        <w:rPr>
+          <w:rFonts w:ascii="Times New Roman" w:hAnsi="Times New Roman" w:cs="Times New Roman"/>
+          <w:kern w:val="0"/>
+          <w:sz w:val="24"/>
+          <w:szCs w:val="24"/>
+          <w:lang w:bidi="ta-IN"/>
+        </w:rPr>
+        <w:t>6: A Comparison table of various simulator</w:t>
+      </w:r>
     </w:p>
     <w:p>
       <w:pPr>
@@ -3491,16 +5167,6 @@
         </w:rPr>
         <w:t>References</w:t>
       </w:r>
-    </w:p>
-    <w:p>
-      <w:pPr>
-        <w:jc w:val="both"/>
-        <w:rPr>
-          <w:rFonts w:ascii="Times New Roman" w:hAnsi="Times New Roman" w:cs="Times New Roman"/>
-          <w:sz w:val="24"/>
-          <w:szCs w:val="24"/>
-        </w:rPr>
-      </w:pPr>
     </w:p>
     <w:p>
       <w:pPr>
@@ -3733,6 +5399,112 @@
           <w:szCs w:val="24"/>
         </w:rPr>
         <w:t>Cai, Panpan, et al. "Summit: A simulator for urban driving in massive mixed traffic." 2020 IEEE International Conference on Robotics and Automation (ICRA). IEEE, 2020.</w:t>
+      </w:r>
+    </w:p>
+    <w:p>
+      <w:pPr>
+        <w:jc w:val="both"/>
+        <w:rPr>
+          <w:rFonts w:ascii="Times New Roman" w:hAnsi="Times New Roman" w:cs="Times New Roman"/>
+          <w:sz w:val="24"/>
+          <w:szCs w:val="24"/>
+        </w:rPr>
+      </w:pPr>
+      <w:r>
+        <w:rPr>
+          <w:rFonts w:ascii="Times New Roman" w:hAnsi="Times New Roman" w:cs="Times New Roman"/>
+          <w:sz w:val="24"/>
+          <w:szCs w:val="24"/>
+        </w:rPr>
+        <w:t xml:space="preserve">[5]: </w:t>
+      </w:r>
+      <w:r>
+        <w:rPr>
+          <w:rFonts w:ascii="Times New Roman" w:hAnsi="Times New Roman" w:cs="Times New Roman"/>
+          <w:sz w:val="24"/>
+          <w:szCs w:val="24"/>
+        </w:rPr>
+        <w:t xml:space="preserve">G. Yang et al., "Survey on Autonomous Vehicle Simulation Platforms," 2021 8th International Conference on Dependable Systems and Their Applications (DSA), Yinchuan, China, 2021, pp. 692-699, </w:t>
+      </w:r>
+      <w:proofErr w:type="spellStart"/>
+      <w:r>
+        <w:rPr>
+          <w:rFonts w:ascii="Times New Roman" w:hAnsi="Times New Roman" w:cs="Times New Roman"/>
+          <w:sz w:val="24"/>
+          <w:szCs w:val="24"/>
+        </w:rPr>
+        <w:t>doi</w:t>
+      </w:r>
+      <w:proofErr w:type="spellEnd"/>
+      <w:r>
+        <w:rPr>
+          <w:rFonts w:ascii="Times New Roman" w:hAnsi="Times New Roman" w:cs="Times New Roman"/>
+          <w:sz w:val="24"/>
+          <w:szCs w:val="24"/>
+        </w:rPr>
+        <w:t>: 10.1109/DSA52907.2021.00100.</w:t>
+      </w:r>
+    </w:p>
+    <w:p>
+      <w:pPr>
+        <w:jc w:val="both"/>
+        <w:rPr>
+          <w:rFonts w:ascii="Times New Roman" w:hAnsi="Times New Roman" w:cs="Times New Roman"/>
+          <w:sz w:val="24"/>
+          <w:szCs w:val="24"/>
+        </w:rPr>
+      </w:pPr>
+      <w:r>
+        <w:rPr>
+          <w:rFonts w:ascii="Times New Roman" w:hAnsi="Times New Roman" w:cs="Times New Roman"/>
+          <w:sz w:val="24"/>
+          <w:szCs w:val="24"/>
+        </w:rPr>
+        <w:t xml:space="preserve">[6]: </w:t>
+      </w:r>
+      <w:r>
+        <w:rPr>
+          <w:rFonts w:ascii="Times New Roman" w:hAnsi="Times New Roman" w:cs="Times New Roman"/>
+          <w:sz w:val="24"/>
+          <w:szCs w:val="24"/>
+        </w:rPr>
+        <w:t xml:space="preserve">M. S. Ahmed, M. A. Hoque and P. Pfeiffer, "Comparative study of connected vehicle simulators," </w:t>
+      </w:r>
+      <w:proofErr w:type="spellStart"/>
+      <w:r>
+        <w:rPr>
+          <w:rFonts w:ascii="Times New Roman" w:hAnsi="Times New Roman" w:cs="Times New Roman"/>
+          <w:sz w:val="24"/>
+          <w:szCs w:val="24"/>
+        </w:rPr>
+        <w:t>SoutheastCon</w:t>
+      </w:r>
+      <w:proofErr w:type="spellEnd"/>
+      <w:r>
+        <w:rPr>
+          <w:rFonts w:ascii="Times New Roman" w:hAnsi="Times New Roman" w:cs="Times New Roman"/>
+          <w:sz w:val="24"/>
+          <w:szCs w:val="24"/>
+        </w:rPr>
+        <w:t xml:space="preserve"> 2016, Norfolk, VA, USA, 2016, pp. 1-7, </w:t>
+      </w:r>
+      <w:proofErr w:type="spellStart"/>
+      <w:r>
+        <w:rPr>
+          <w:rFonts w:ascii="Times New Roman" w:hAnsi="Times New Roman" w:cs="Times New Roman"/>
+          <w:sz w:val="24"/>
+          <w:szCs w:val="24"/>
+        </w:rPr>
+        <w:t>doi</w:t>
+      </w:r>
+      <w:proofErr w:type="spellEnd"/>
+      <w:r>
+        <w:rPr>
+          <w:rFonts w:ascii="Times New Roman" w:hAnsi="Times New Roman" w:cs="Times New Roman"/>
+          <w:sz w:val="24"/>
+          <w:szCs w:val="24"/>
+        </w:rPr>
+        <w:t>: 10.1109/SECON.2016.7506701.</w:t>
       </w:r>
     </w:p>
     <w:p>

</xml_diff>